<commit_message>
Cập nhật Tài liệu code.docx (11/6)
</commit_message>
<xml_diff>
--- a/Documents/Tài liệu code.docx
+++ b/Documents/Tài liệu code.docx
@@ -55,16 +55,7 @@
           <w:szCs w:val="26"/>
         </w:rPr>
         <w:tab/>
-        <w:t>-</w:t>
-      </w:r>
-      <w:bookmarkStart w:id="0" w:name="_GoBack"/>
-      <w:bookmarkEnd w:id="0"/>
-      <w:r>
-        <w:rPr>
-          <w:sz w:val="26"/>
-          <w:szCs w:val="26"/>
-        </w:rPr>
-        <w:t>địa chỉ ip: dòng 10</w:t>
+        <w:t>-địa chỉ ip: dòng 10</w:t>
       </w:r>
     </w:p>
     <w:p>
@@ -110,14 +101,7 @@
           <w:sz w:val="26"/>
           <w:szCs w:val="26"/>
         </w:rPr>
-        <w:t>-địa chỉ ip: dòng 1</w:t>
-      </w:r>
-      <w:r>
-        <w:rPr>
-          <w:sz w:val="26"/>
-          <w:szCs w:val="26"/>
-        </w:rPr>
-        <w:t>7,169</w:t>
+        <w:t>-địa chỉ ip: dòng 17,169</w:t>
       </w:r>
     </w:p>
     <w:p>
@@ -163,14 +147,7 @@
           <w:sz w:val="26"/>
           <w:szCs w:val="26"/>
         </w:rPr>
-        <w:t>-địa chỉ ip:</w:t>
-      </w:r>
-      <w:r>
-        <w:rPr>
-          <w:sz w:val="26"/>
-          <w:szCs w:val="26"/>
-        </w:rPr>
-        <w:t xml:space="preserve"> dòng 11</w:t>
+        <w:t>-địa chỉ ip: dòng 11</w:t>
       </w:r>
     </w:p>
     <w:p>
@@ -188,7 +165,9 @@
         </w:rPr>
         <w:t>ChangePasswordScreen:</w:t>
       </w:r>
+      <w:bookmarkStart w:id="0" w:name="_GoBack"/>
     </w:p>
+    <w:bookmarkEnd w:id="0"/>
     <w:p>
       <w:pPr>
         <w:spacing w:line="276" w:lineRule="auto"/>
@@ -203,6 +182,14 @@
           <w:szCs w:val="26"/>
         </w:rPr>
         <w:tab/>
+      </w:r>
+      <w:r>
+        <w:rPr>
+          <w:sz w:val="26"/>
+          <w:szCs w:val="26"/>
+        </w:rPr>
+        <w:tab/>
+        <w:t>-địa chỉ ip: dòng 107</w:t>
       </w:r>
     </w:p>
     <w:p>

</xml_diff>

<commit_message>
Cập nhật Documents Thêm file Chú ý khi tester làm việc với code.txt Cập nhật file Tài liệu code.docx: thêm phần lấy địa chỉ ip
</commit_message>
<xml_diff>
--- a/Documents/Tài liệu code.docx
+++ b/Documents/Tài liệu code.docx
@@ -15,6 +15,119 @@
           <w:sz w:val="26"/>
           <w:szCs w:val="26"/>
         </w:rPr>
+        <w:t>C1: Mở cmd gõ ipconfig sẽ có địa chỉ ip để thay.</w:t>
+      </w:r>
+    </w:p>
+    <w:p>
+      <w:pPr>
+        <w:spacing w:line="276" w:lineRule="auto"/>
+        <w:rPr>
+          <w:sz w:val="26"/>
+          <w:szCs w:val="26"/>
+        </w:rPr>
+      </w:pPr>
+      <w:r>
+        <w:rPr>
+          <w:sz w:val="26"/>
+          <w:szCs w:val="26"/>
+        </w:rPr>
+        <w:t>C2: Tại web khi chạy expo start xong ở trên phần quét url có địa chỉ ip</w:t>
+      </w:r>
+    </w:p>
+    <w:p>
+      <w:pPr>
+        <w:shd w:val="clear" w:color="auto" w:fill="FFFFFF" w:themeFill="background1"/>
+        <w:spacing w:line="276" w:lineRule="auto"/>
+        <w:rPr>
+          <w:sz w:val="26"/>
+          <w:szCs w:val="26"/>
+        </w:rPr>
+      </w:pPr>
+      <w:r>
+        <w:rPr>
+          <w:sz w:val="26"/>
+          <w:szCs w:val="26"/>
+        </w:rPr>
+        <w:tab/>
+      </w:r>
+      <w:r>
+        <w:rPr>
+          <w:sz w:val="26"/>
+          <w:szCs w:val="26"/>
+        </w:rPr>
+        <w:tab/>
+      </w:r>
+      <w:r>
+        <w:rPr>
+          <w:sz w:val="26"/>
+          <w:szCs w:val="26"/>
+        </w:rPr>
+        <w:tab/>
+      </w:r>
+      <w:bookmarkStart w:id="0" w:name="_GoBack"/>
+      <w:bookmarkEnd w:id="0"/>
+      <w:r>
+        <w:rPr>
+          <w:sz w:val="26"/>
+          <w:szCs w:val="26"/>
+        </w:rPr>
+        <w:t xml:space="preserve">Vd: </w:t>
+      </w:r>
+      <w:r>
+        <w:rPr>
+          <w:sz w:val="26"/>
+          <w:szCs w:val="26"/>
+          <w:shd w:val="clear" w:color="auto" w:fill="FFFFFF" w:themeFill="background1"/>
+        </w:rPr>
+        <w:t>exp://192.168.1.53:19000</w:t>
+      </w:r>
+      <w:r>
+        <w:rPr>
+          <w:sz w:val="26"/>
+          <w:szCs w:val="26"/>
+          <w:shd w:val="clear" w:color="auto" w:fill="FFFFFF" w:themeFill="background1"/>
+        </w:rPr>
+        <w:t xml:space="preserve"> thì </w:t>
+      </w:r>
+      <w:r>
+        <w:rPr>
+          <w:sz w:val="26"/>
+          <w:szCs w:val="26"/>
+          <w:shd w:val="clear" w:color="auto" w:fill="FFFFFF" w:themeFill="background1"/>
+        </w:rPr>
+        <w:t>192.168.1.53</w:t>
+      </w:r>
+      <w:r>
+        <w:rPr>
+          <w:sz w:val="26"/>
+          <w:szCs w:val="26"/>
+          <w:shd w:val="clear" w:color="auto" w:fill="FFFFFF" w:themeFill="background1"/>
+        </w:rPr>
+        <w:t xml:space="preserve"> là địa chỉ ip</w:t>
+      </w:r>
+    </w:p>
+    <w:p>
+      <w:pPr>
+        <w:spacing w:line="276" w:lineRule="auto"/>
+        <w:rPr>
+          <w:sz w:val="26"/>
+          <w:szCs w:val="26"/>
+        </w:rPr>
+      </w:pPr>
+    </w:p>
+    <w:p>
+      <w:pPr>
+        <w:spacing w:line="276" w:lineRule="auto"/>
+        <w:rPr>
+          <w:sz w:val="26"/>
+          <w:szCs w:val="26"/>
+        </w:rPr>
+      </w:pPr>
+      <w:r>
+        <w:rPr>
+          <w:sz w:val="26"/>
+          <w:szCs w:val="26"/>
+        </w:rPr>
         <w:t>CÁC CHÚ Ý :</w:t>
       </w:r>
     </w:p>
@@ -165,9 +278,7 @@
         </w:rPr>
         <w:t>ChangePasswordScreen:</w:t>
       </w:r>
-      <w:bookmarkStart w:id="0" w:name="_GoBack"/>
-    </w:p>
-    <w:bookmarkEnd w:id="0"/>
+    </w:p>
     <w:p>
       <w:pPr>
         <w:spacing w:line="276" w:lineRule="auto"/>

</xml_diff>